<commit_message>
Updated admin - Added user settings
</commit_message>
<xml_diff>
--- a/Changelog.docx
+++ b/Changelog.docx
@@ -45,8 +45,8 @@
       </w:tblPr>
       <w:tblGrid>
         <w:gridCol w:w="4275"/>
-        <w:gridCol w:w="1800"/>
-        <w:gridCol w:w="2955"/>
+        <w:gridCol w:w="1952"/>
+        <w:gridCol w:w="2803"/>
       </w:tblGrid>
       <w:tr>
         <w:tc>
@@ -79,7 +79,7 @@
         </w:tc>
         <w:tc>
           <w:tcPr>
-            <w:tcW w:w="1800" w:type="dxa"/>
+            <w:tcW w:w="1952" w:type="dxa"/>
             <w:shd w:val="clear" w:color="auto" w:fill="auto"/>
             <w:tcMar>
               <w:top w:w="100" w:type="dxa"/>
@@ -125,7 +125,7 @@
         </w:tc>
         <w:tc>
           <w:tcPr>
-            <w:tcW w:w="2955" w:type="dxa"/>
+            <w:tcW w:w="2803" w:type="dxa"/>
             <w:shd w:val="clear" w:color="auto" w:fill="auto"/>
             <w:tcMar>
               <w:top w:w="100" w:type="dxa"/>
@@ -246,7 +246,7 @@
         </w:tc>
         <w:tc>
           <w:tcPr>
-            <w:tcW w:w="1800" w:type="dxa"/>
+            <w:tcW w:w="1952" w:type="dxa"/>
             <w:shd w:val="clear" w:color="auto" w:fill="auto"/>
             <w:tcMar>
               <w:top w:w="100" w:type="dxa"/>
@@ -263,7 +263,7 @@
         </w:tc>
         <w:tc>
           <w:tcPr>
-            <w:tcW w:w="2955" w:type="dxa"/>
+            <w:tcW w:w="2803" w:type="dxa"/>
             <w:shd w:val="clear" w:color="auto" w:fill="auto"/>
             <w:tcMar>
               <w:top w:w="100" w:type="dxa"/>
@@ -606,7 +606,7 @@
         </w:tc>
         <w:tc>
           <w:tcPr>
-            <w:tcW w:w="1800" w:type="dxa"/>
+            <w:tcW w:w="1952" w:type="dxa"/>
             <w:shd w:val="clear" w:color="auto" w:fill="auto"/>
             <w:tcMar>
               <w:top w:w="100" w:type="dxa"/>
@@ -623,7 +623,7 @@
         </w:tc>
         <w:tc>
           <w:tcPr>
-            <w:tcW w:w="2955" w:type="dxa"/>
+            <w:tcW w:w="2803" w:type="dxa"/>
             <w:shd w:val="clear" w:color="auto" w:fill="auto"/>
             <w:tcMar>
               <w:top w:w="100" w:type="dxa"/>
@@ -1078,32 +1078,32 @@
         </w:tc>
         <w:tc>
           <w:tcPr>
-            <w:tcW w:w="1800" w:type="dxa"/>
-            <w:shd w:val="clear" w:color="auto" w:fill="auto"/>
-            <w:tcMar>
-              <w:top w:w="100" w:type="dxa"/>
-              <w:left w:w="100" w:type="dxa"/>
-              <w:bottom w:w="100" w:type="dxa"/>
-              <w:right w:w="100" w:type="dxa"/>
-            </w:tcMar>
-          </w:tcPr>
-          <w:p>
-            <w:pPr>
-              <w:widowControl w:val="0"/>
-              <w:pBdr>
-                <w:top w:val="nil"/>
-                <w:left w:val="nil"/>
-                <w:bottom w:val="nil"/>
-                <w:right w:val="nil"/>
-                <w:between w:val="nil"/>
-              </w:pBdr>
-              <w:spacing w:line="240" w:lineRule="auto"/>
-            </w:pPr>
-          </w:p>
-        </w:tc>
-        <w:tc>
-          <w:tcPr>
-            <w:tcW w:w="2955" w:type="dxa"/>
+            <w:tcW w:w="1952" w:type="dxa"/>
+            <w:shd w:val="clear" w:color="auto" w:fill="auto"/>
+            <w:tcMar>
+              <w:top w:w="100" w:type="dxa"/>
+              <w:left w:w="100" w:type="dxa"/>
+              <w:bottom w:w="100" w:type="dxa"/>
+              <w:right w:w="100" w:type="dxa"/>
+            </w:tcMar>
+          </w:tcPr>
+          <w:p>
+            <w:pPr>
+              <w:widowControl w:val="0"/>
+              <w:pBdr>
+                <w:top w:val="nil"/>
+                <w:left w:val="nil"/>
+                <w:bottom w:val="nil"/>
+                <w:right w:val="nil"/>
+                <w:between w:val="nil"/>
+              </w:pBdr>
+              <w:spacing w:line="240" w:lineRule="auto"/>
+            </w:pPr>
+          </w:p>
+        </w:tc>
+        <w:tc>
+          <w:tcPr>
+            <w:tcW w:w="2803" w:type="dxa"/>
             <w:shd w:val="clear" w:color="auto" w:fill="auto"/>
             <w:tcMar>
               <w:top w:w="100" w:type="dxa"/>
@@ -1239,7 +1239,7 @@
         </w:tc>
         <w:tc>
           <w:tcPr>
-            <w:tcW w:w="1800" w:type="dxa"/>
+            <w:tcW w:w="1952" w:type="dxa"/>
             <w:shd w:val="clear" w:color="auto" w:fill="auto"/>
             <w:tcMar>
               <w:top w:w="100" w:type="dxa"/>
@@ -1256,7 +1256,7 @@
         </w:tc>
         <w:tc>
           <w:tcPr>
-            <w:tcW w:w="2955" w:type="dxa"/>
+            <w:tcW w:w="2803" w:type="dxa"/>
             <w:shd w:val="clear" w:color="auto" w:fill="auto"/>
             <w:tcMar>
               <w:top w:w="100" w:type="dxa"/>
@@ -1433,10 +1433,7 @@
             </w:r>
             <w:proofErr w:type="spellEnd"/>
             <w:r>
-              <w:t>. More</w:t>
-            </w:r>
-            <w:r>
-              <w:t xml:space="preserve"> </w:t>
+              <w:t xml:space="preserve">. More </w:t>
             </w:r>
             <w:proofErr w:type="spellStart"/>
             <w:r>
@@ -1554,7 +1551,7 @@
         </w:tc>
         <w:tc>
           <w:tcPr>
-            <w:tcW w:w="1800" w:type="dxa"/>
+            <w:tcW w:w="1952" w:type="dxa"/>
             <w:shd w:val="clear" w:color="auto" w:fill="auto"/>
             <w:tcMar>
               <w:top w:w="100" w:type="dxa"/>
@@ -1571,7 +1568,7 @@
         </w:tc>
         <w:tc>
           <w:tcPr>
-            <w:tcW w:w="2955" w:type="dxa"/>
+            <w:tcW w:w="2803" w:type="dxa"/>
             <w:shd w:val="clear" w:color="auto" w:fill="auto"/>
             <w:tcMar>
               <w:top w:w="100" w:type="dxa"/>
@@ -1834,32 +1831,35 @@
         </w:tc>
         <w:tc>
           <w:tcPr>
-            <w:tcW w:w="1800" w:type="dxa"/>
-            <w:shd w:val="clear" w:color="auto" w:fill="auto"/>
-            <w:tcMar>
-              <w:top w:w="100" w:type="dxa"/>
-              <w:left w:w="100" w:type="dxa"/>
-              <w:bottom w:w="100" w:type="dxa"/>
-              <w:right w:w="100" w:type="dxa"/>
-            </w:tcMar>
-          </w:tcPr>
-          <w:p>
-            <w:pPr>
-              <w:widowControl w:val="0"/>
-              <w:pBdr>
-                <w:top w:val="nil"/>
-                <w:left w:val="nil"/>
-                <w:bottom w:val="nil"/>
-                <w:right w:val="nil"/>
-                <w:between w:val="nil"/>
-              </w:pBdr>
-              <w:spacing w:line="240" w:lineRule="auto"/>
-            </w:pPr>
-          </w:p>
-        </w:tc>
-        <w:tc>
-          <w:tcPr>
-            <w:tcW w:w="2955" w:type="dxa"/>
+            <w:tcW w:w="1952" w:type="dxa"/>
+            <w:shd w:val="clear" w:color="auto" w:fill="auto"/>
+            <w:tcMar>
+              <w:top w:w="100" w:type="dxa"/>
+              <w:left w:w="100" w:type="dxa"/>
+              <w:bottom w:w="100" w:type="dxa"/>
+              <w:right w:w="100" w:type="dxa"/>
+            </w:tcMar>
+          </w:tcPr>
+          <w:p>
+            <w:pPr>
+              <w:widowControl w:val="0"/>
+              <w:pBdr>
+                <w:top w:val="nil"/>
+                <w:left w:val="nil"/>
+                <w:bottom w:val="nil"/>
+                <w:right w:val="nil"/>
+                <w:between w:val="nil"/>
+              </w:pBdr>
+              <w:spacing w:line="240" w:lineRule="auto"/>
+            </w:pPr>
+            <w:r>
+              <w:t>V7 – 20.10.2024</w:t>
+            </w:r>
+          </w:p>
+        </w:tc>
+        <w:tc>
+          <w:tcPr>
+            <w:tcW w:w="2803" w:type="dxa"/>
             <w:shd w:val="clear" w:color="auto" w:fill="auto"/>
             <w:tcMar>
               <w:top w:w="100" w:type="dxa"/>
@@ -2027,32 +2027,32 @@
         </w:tc>
         <w:tc>
           <w:tcPr>
-            <w:tcW w:w="1800" w:type="dxa"/>
-            <w:shd w:val="clear" w:color="auto" w:fill="auto"/>
-            <w:tcMar>
-              <w:top w:w="100" w:type="dxa"/>
-              <w:left w:w="100" w:type="dxa"/>
-              <w:bottom w:w="100" w:type="dxa"/>
-              <w:right w:w="100" w:type="dxa"/>
-            </w:tcMar>
-          </w:tcPr>
-          <w:p>
-            <w:pPr>
-              <w:widowControl w:val="0"/>
-              <w:pBdr>
-                <w:top w:val="nil"/>
-                <w:left w:val="nil"/>
-                <w:bottom w:val="nil"/>
-                <w:right w:val="nil"/>
-                <w:between w:val="nil"/>
-              </w:pBdr>
-              <w:spacing w:line="240" w:lineRule="auto"/>
-            </w:pPr>
-          </w:p>
-        </w:tc>
-        <w:tc>
-          <w:tcPr>
-            <w:tcW w:w="2955" w:type="dxa"/>
+            <w:tcW w:w="1952" w:type="dxa"/>
+            <w:shd w:val="clear" w:color="auto" w:fill="auto"/>
+            <w:tcMar>
+              <w:top w:w="100" w:type="dxa"/>
+              <w:left w:w="100" w:type="dxa"/>
+              <w:bottom w:w="100" w:type="dxa"/>
+              <w:right w:w="100" w:type="dxa"/>
+            </w:tcMar>
+          </w:tcPr>
+          <w:p>
+            <w:pPr>
+              <w:widowControl w:val="0"/>
+              <w:pBdr>
+                <w:top w:val="nil"/>
+                <w:left w:val="nil"/>
+                <w:bottom w:val="nil"/>
+                <w:right w:val="nil"/>
+                <w:between w:val="nil"/>
+              </w:pBdr>
+              <w:spacing w:line="240" w:lineRule="auto"/>
+            </w:pPr>
+          </w:p>
+        </w:tc>
+        <w:tc>
+          <w:tcPr>
+            <w:tcW w:w="2803" w:type="dxa"/>
             <w:shd w:val="clear" w:color="auto" w:fill="auto"/>
             <w:tcMar>
               <w:top w:w="100" w:type="dxa"/>
@@ -2316,32 +2316,35 @@
         </w:tc>
         <w:tc>
           <w:tcPr>
-            <w:tcW w:w="1800" w:type="dxa"/>
-            <w:shd w:val="clear" w:color="auto" w:fill="auto"/>
-            <w:tcMar>
-              <w:top w:w="100" w:type="dxa"/>
-              <w:left w:w="100" w:type="dxa"/>
-              <w:bottom w:w="100" w:type="dxa"/>
-              <w:right w:w="100" w:type="dxa"/>
-            </w:tcMar>
-          </w:tcPr>
-          <w:p>
-            <w:pPr>
-              <w:widowControl w:val="0"/>
-              <w:pBdr>
-                <w:top w:val="nil"/>
-                <w:left w:val="nil"/>
-                <w:bottom w:val="nil"/>
-                <w:right w:val="nil"/>
-                <w:between w:val="nil"/>
-              </w:pBdr>
-              <w:spacing w:line="240" w:lineRule="auto"/>
-            </w:pPr>
-          </w:p>
-        </w:tc>
-        <w:tc>
-          <w:tcPr>
-            <w:tcW w:w="2955" w:type="dxa"/>
+            <w:tcW w:w="1952" w:type="dxa"/>
+            <w:shd w:val="clear" w:color="auto" w:fill="auto"/>
+            <w:tcMar>
+              <w:top w:w="100" w:type="dxa"/>
+              <w:left w:w="100" w:type="dxa"/>
+              <w:bottom w:w="100" w:type="dxa"/>
+              <w:right w:w="100" w:type="dxa"/>
+            </w:tcMar>
+          </w:tcPr>
+          <w:p>
+            <w:pPr>
+              <w:widowControl w:val="0"/>
+              <w:pBdr>
+                <w:top w:val="nil"/>
+                <w:left w:val="nil"/>
+                <w:bottom w:val="nil"/>
+                <w:right w:val="nil"/>
+                <w:between w:val="nil"/>
+              </w:pBdr>
+              <w:spacing w:line="240" w:lineRule="auto"/>
+            </w:pPr>
+            <w:r>
+              <w:t>V7 – 17.10.2024</w:t>
+            </w:r>
+          </w:p>
+        </w:tc>
+        <w:tc>
+          <w:tcPr>
+            <w:tcW w:w="2803" w:type="dxa"/>
             <w:shd w:val="clear" w:color="auto" w:fill="auto"/>
             <w:tcMar>
               <w:top w:w="100" w:type="dxa"/>
@@ -2453,32 +2456,32 @@
         </w:tc>
         <w:tc>
           <w:tcPr>
-            <w:tcW w:w="1800" w:type="dxa"/>
-            <w:shd w:val="clear" w:color="auto" w:fill="auto"/>
-            <w:tcMar>
-              <w:top w:w="100" w:type="dxa"/>
-              <w:left w:w="100" w:type="dxa"/>
-              <w:bottom w:w="100" w:type="dxa"/>
-              <w:right w:w="100" w:type="dxa"/>
-            </w:tcMar>
-          </w:tcPr>
-          <w:p>
-            <w:pPr>
-              <w:widowControl w:val="0"/>
-              <w:pBdr>
-                <w:top w:val="nil"/>
-                <w:left w:val="nil"/>
-                <w:bottom w:val="nil"/>
-                <w:right w:val="nil"/>
-                <w:between w:val="nil"/>
-              </w:pBdr>
-              <w:spacing w:line="240" w:lineRule="auto"/>
-            </w:pPr>
-          </w:p>
-        </w:tc>
-        <w:tc>
-          <w:tcPr>
-            <w:tcW w:w="2955" w:type="dxa"/>
+            <w:tcW w:w="1952" w:type="dxa"/>
+            <w:shd w:val="clear" w:color="auto" w:fill="auto"/>
+            <w:tcMar>
+              <w:top w:w="100" w:type="dxa"/>
+              <w:left w:w="100" w:type="dxa"/>
+              <w:bottom w:w="100" w:type="dxa"/>
+              <w:right w:w="100" w:type="dxa"/>
+            </w:tcMar>
+          </w:tcPr>
+          <w:p>
+            <w:pPr>
+              <w:widowControl w:val="0"/>
+              <w:pBdr>
+                <w:top w:val="nil"/>
+                <w:left w:val="nil"/>
+                <w:bottom w:val="nil"/>
+                <w:right w:val="nil"/>
+                <w:between w:val="nil"/>
+              </w:pBdr>
+              <w:spacing w:line="240" w:lineRule="auto"/>
+            </w:pPr>
+          </w:p>
+        </w:tc>
+        <w:tc>
+          <w:tcPr>
+            <w:tcW w:w="2803" w:type="dxa"/>
             <w:shd w:val="clear" w:color="auto" w:fill="auto"/>
             <w:tcMar>
               <w:top w:w="100" w:type="dxa"/>
@@ -2617,32 +2620,32 @@
         </w:tc>
         <w:tc>
           <w:tcPr>
-            <w:tcW w:w="1800" w:type="dxa"/>
-            <w:shd w:val="clear" w:color="auto" w:fill="auto"/>
-            <w:tcMar>
-              <w:top w:w="100" w:type="dxa"/>
-              <w:left w:w="100" w:type="dxa"/>
-              <w:bottom w:w="100" w:type="dxa"/>
-              <w:right w:w="100" w:type="dxa"/>
-            </w:tcMar>
-          </w:tcPr>
-          <w:p>
-            <w:pPr>
-              <w:widowControl w:val="0"/>
-              <w:pBdr>
-                <w:top w:val="nil"/>
-                <w:left w:val="nil"/>
-                <w:bottom w:val="nil"/>
-                <w:right w:val="nil"/>
-                <w:between w:val="nil"/>
-              </w:pBdr>
-              <w:spacing w:line="240" w:lineRule="auto"/>
-            </w:pPr>
-          </w:p>
-        </w:tc>
-        <w:tc>
-          <w:tcPr>
-            <w:tcW w:w="2955" w:type="dxa"/>
+            <w:tcW w:w="1952" w:type="dxa"/>
+            <w:shd w:val="clear" w:color="auto" w:fill="auto"/>
+            <w:tcMar>
+              <w:top w:w="100" w:type="dxa"/>
+              <w:left w:w="100" w:type="dxa"/>
+              <w:bottom w:w="100" w:type="dxa"/>
+              <w:right w:w="100" w:type="dxa"/>
+            </w:tcMar>
+          </w:tcPr>
+          <w:p>
+            <w:pPr>
+              <w:widowControl w:val="0"/>
+              <w:pBdr>
+                <w:top w:val="nil"/>
+                <w:left w:val="nil"/>
+                <w:bottom w:val="nil"/>
+                <w:right w:val="nil"/>
+                <w:between w:val="nil"/>
+              </w:pBdr>
+              <w:spacing w:line="240" w:lineRule="auto"/>
+            </w:pPr>
+          </w:p>
+        </w:tc>
+        <w:tc>
+          <w:tcPr>
+            <w:tcW w:w="2803" w:type="dxa"/>
             <w:shd w:val="clear" w:color="auto" w:fill="auto"/>
             <w:tcMar>
               <w:top w:w="100" w:type="dxa"/>
@@ -2754,7 +2757,7 @@
         </w:tc>
         <w:tc>
           <w:tcPr>
-            <w:tcW w:w="1800" w:type="dxa"/>
+            <w:tcW w:w="1952" w:type="dxa"/>
             <w:shd w:val="clear" w:color="auto" w:fill="auto"/>
             <w:tcMar>
               <w:top w:w="100" w:type="dxa"/>
@@ -2771,7 +2774,7 @@
         </w:tc>
         <w:tc>
           <w:tcPr>
-            <w:tcW w:w="2955" w:type="dxa"/>
+            <w:tcW w:w="2803" w:type="dxa"/>
             <w:shd w:val="clear" w:color="auto" w:fill="auto"/>
             <w:tcMar>
               <w:top w:w="100" w:type="dxa"/>
@@ -2939,56 +2942,146 @@
         </w:tc>
         <w:tc>
           <w:tcPr>
-            <w:tcW w:w="1800" w:type="dxa"/>
-            <w:shd w:val="clear" w:color="auto" w:fill="auto"/>
-            <w:tcMar>
-              <w:top w:w="100" w:type="dxa"/>
-              <w:left w:w="100" w:type="dxa"/>
-              <w:bottom w:w="100" w:type="dxa"/>
-              <w:right w:w="100" w:type="dxa"/>
-            </w:tcMar>
-          </w:tcPr>
-          <w:p>
-            <w:pPr>
-              <w:widowControl w:val="0"/>
-              <w:pBdr>
-                <w:top w:val="nil"/>
-                <w:left w:val="nil"/>
-                <w:bottom w:val="nil"/>
-                <w:right w:val="nil"/>
-                <w:between w:val="nil"/>
-              </w:pBdr>
-              <w:spacing w:line="240" w:lineRule="auto"/>
-            </w:pPr>
-          </w:p>
-        </w:tc>
-        <w:tc>
-          <w:tcPr>
-            <w:tcW w:w="2955" w:type="dxa"/>
-            <w:shd w:val="clear" w:color="auto" w:fill="auto"/>
-            <w:tcMar>
-              <w:top w:w="100" w:type="dxa"/>
-              <w:left w:w="100" w:type="dxa"/>
-              <w:bottom w:w="100" w:type="dxa"/>
-              <w:right w:w="100" w:type="dxa"/>
-            </w:tcMar>
-          </w:tcPr>
-          <w:p>
-            <w:pPr>
-              <w:widowControl w:val="0"/>
-              <w:pBdr>
-                <w:top w:val="nil"/>
-                <w:left w:val="nil"/>
-                <w:bottom w:val="nil"/>
-                <w:right w:val="nil"/>
-                <w:between w:val="nil"/>
-              </w:pBdr>
-              <w:spacing w:line="240" w:lineRule="auto"/>
-              <w:rPr>
-                <w:sz w:val="16"/>
-                <w:szCs w:val="16"/>
-              </w:rPr>
-            </w:pPr>
+            <w:tcW w:w="1952" w:type="dxa"/>
+            <w:shd w:val="clear" w:color="auto" w:fill="auto"/>
+            <w:tcMar>
+              <w:top w:w="100" w:type="dxa"/>
+              <w:left w:w="100" w:type="dxa"/>
+              <w:bottom w:w="100" w:type="dxa"/>
+              <w:right w:w="100" w:type="dxa"/>
+            </w:tcMar>
+          </w:tcPr>
+          <w:p>
+            <w:pPr>
+              <w:widowControl w:val="0"/>
+              <w:pBdr>
+                <w:top w:val="nil"/>
+                <w:left w:val="nil"/>
+                <w:bottom w:val="nil"/>
+                <w:right w:val="nil"/>
+                <w:between w:val="nil"/>
+              </w:pBdr>
+              <w:spacing w:line="240" w:lineRule="auto"/>
+            </w:pPr>
+            <w:r>
+              <w:t>V7 – 17.10.2024</w:t>
+            </w:r>
+          </w:p>
+        </w:tc>
+        <w:tc>
+          <w:tcPr>
+            <w:tcW w:w="2803" w:type="dxa"/>
+            <w:shd w:val="clear" w:color="auto" w:fill="auto"/>
+            <w:tcMar>
+              <w:top w:w="100" w:type="dxa"/>
+              <w:left w:w="100" w:type="dxa"/>
+              <w:bottom w:w="100" w:type="dxa"/>
+              <w:right w:w="100" w:type="dxa"/>
+            </w:tcMar>
+          </w:tcPr>
+          <w:p>
+            <w:pPr>
+              <w:widowControl w:val="0"/>
+              <w:pBdr>
+                <w:top w:val="nil"/>
+                <w:left w:val="nil"/>
+                <w:bottom w:val="nil"/>
+                <w:right w:val="nil"/>
+                <w:between w:val="nil"/>
+              </w:pBdr>
+              <w:spacing w:line="240" w:lineRule="auto"/>
+              <w:rPr>
+                <w:sz w:val="16"/>
+                <w:szCs w:val="16"/>
+              </w:rPr>
+            </w:pPr>
+            <w:r>
+              <w:rPr>
+                <w:sz w:val="16"/>
+                <w:szCs w:val="16"/>
+              </w:rPr>
+              <w:t xml:space="preserve">Menu </w:t>
+            </w:r>
+            <w:proofErr w:type="spellStart"/>
+            <w:r>
+              <w:rPr>
+                <w:sz w:val="16"/>
+                <w:szCs w:val="16"/>
+              </w:rPr>
+              <w:t>works</w:t>
+            </w:r>
+            <w:proofErr w:type="spellEnd"/>
+            <w:r>
+              <w:rPr>
+                <w:sz w:val="16"/>
+                <w:szCs w:val="16"/>
+              </w:rPr>
+              <w:t xml:space="preserve">, </w:t>
+            </w:r>
+            <w:proofErr w:type="spellStart"/>
+            <w:r>
+              <w:rPr>
+                <w:sz w:val="16"/>
+                <w:szCs w:val="16"/>
+              </w:rPr>
+              <w:t>but</w:t>
+            </w:r>
+            <w:proofErr w:type="spellEnd"/>
+            <w:r>
+              <w:rPr>
+                <w:sz w:val="16"/>
+                <w:szCs w:val="16"/>
+              </w:rPr>
+              <w:t xml:space="preserve"> no </w:t>
+            </w:r>
+            <w:proofErr w:type="spellStart"/>
+            <w:r>
+              <w:rPr>
+                <w:sz w:val="16"/>
+                <w:szCs w:val="16"/>
+              </w:rPr>
+              <w:t>functionality</w:t>
+            </w:r>
+            <w:proofErr w:type="spellEnd"/>
+            <w:r>
+              <w:rPr>
+                <w:sz w:val="16"/>
+                <w:szCs w:val="16"/>
+              </w:rPr>
+              <w:t xml:space="preserve"> </w:t>
+            </w:r>
+            <w:proofErr w:type="spellStart"/>
+            <w:r>
+              <w:rPr>
+                <w:sz w:val="16"/>
+                <w:szCs w:val="16"/>
+              </w:rPr>
+              <w:t>right</w:t>
+            </w:r>
+            <w:proofErr w:type="spellEnd"/>
+            <w:r>
+              <w:rPr>
+                <w:sz w:val="16"/>
+                <w:szCs w:val="16"/>
+              </w:rPr>
+              <w:t xml:space="preserve"> </w:t>
+            </w:r>
+            <w:proofErr w:type="spellStart"/>
+            <w:r>
+              <w:rPr>
+                <w:sz w:val="16"/>
+                <w:szCs w:val="16"/>
+              </w:rPr>
+              <w:t>now</w:t>
+            </w:r>
+            <w:proofErr w:type="spellEnd"/>
+            <w:r>
+              <w:rPr>
+                <w:sz w:val="16"/>
+                <w:szCs w:val="16"/>
+              </w:rPr>
+              <w:t>(20.10).</w:t>
+            </w:r>
           </w:p>
         </w:tc>
       </w:tr>
@@ -3109,32 +3202,32 @@
         </w:tc>
         <w:tc>
           <w:tcPr>
-            <w:tcW w:w="1800" w:type="dxa"/>
-            <w:shd w:val="clear" w:color="auto" w:fill="auto"/>
-            <w:tcMar>
-              <w:top w:w="100" w:type="dxa"/>
-              <w:left w:w="100" w:type="dxa"/>
-              <w:bottom w:w="100" w:type="dxa"/>
-              <w:right w:w="100" w:type="dxa"/>
-            </w:tcMar>
-          </w:tcPr>
-          <w:p>
-            <w:pPr>
-              <w:widowControl w:val="0"/>
-              <w:pBdr>
-                <w:top w:val="nil"/>
-                <w:left w:val="nil"/>
-                <w:bottom w:val="nil"/>
-                <w:right w:val="nil"/>
-                <w:between w:val="nil"/>
-              </w:pBdr>
-              <w:spacing w:line="240" w:lineRule="auto"/>
-            </w:pPr>
-          </w:p>
-        </w:tc>
-        <w:tc>
-          <w:tcPr>
-            <w:tcW w:w="2955" w:type="dxa"/>
+            <w:tcW w:w="1952" w:type="dxa"/>
+            <w:shd w:val="clear" w:color="auto" w:fill="auto"/>
+            <w:tcMar>
+              <w:top w:w="100" w:type="dxa"/>
+              <w:left w:w="100" w:type="dxa"/>
+              <w:bottom w:w="100" w:type="dxa"/>
+              <w:right w:w="100" w:type="dxa"/>
+            </w:tcMar>
+          </w:tcPr>
+          <w:p>
+            <w:pPr>
+              <w:widowControl w:val="0"/>
+              <w:pBdr>
+                <w:top w:val="nil"/>
+                <w:left w:val="nil"/>
+                <w:bottom w:val="nil"/>
+                <w:right w:val="nil"/>
+                <w:between w:val="nil"/>
+              </w:pBdr>
+              <w:spacing w:line="240" w:lineRule="auto"/>
+            </w:pPr>
+          </w:p>
+        </w:tc>
+        <w:tc>
+          <w:tcPr>
+            <w:tcW w:w="2803" w:type="dxa"/>
             <w:shd w:val="clear" w:color="auto" w:fill="auto"/>
             <w:tcMar>
               <w:top w:w="100" w:type="dxa"/>
@@ -3327,56 +3420,284 @@
         </w:tc>
         <w:tc>
           <w:tcPr>
-            <w:tcW w:w="1800" w:type="dxa"/>
-            <w:shd w:val="clear" w:color="auto" w:fill="auto"/>
-            <w:tcMar>
-              <w:top w:w="100" w:type="dxa"/>
-              <w:left w:w="100" w:type="dxa"/>
-              <w:bottom w:w="100" w:type="dxa"/>
-              <w:right w:w="100" w:type="dxa"/>
-            </w:tcMar>
-          </w:tcPr>
-          <w:p>
-            <w:pPr>
-              <w:widowControl w:val="0"/>
-              <w:pBdr>
-                <w:top w:val="nil"/>
-                <w:left w:val="nil"/>
-                <w:bottom w:val="nil"/>
-                <w:right w:val="nil"/>
-                <w:between w:val="nil"/>
-              </w:pBdr>
-              <w:spacing w:line="240" w:lineRule="auto"/>
-            </w:pPr>
-          </w:p>
-        </w:tc>
-        <w:tc>
-          <w:tcPr>
-            <w:tcW w:w="2955" w:type="dxa"/>
-            <w:shd w:val="clear" w:color="auto" w:fill="auto"/>
-            <w:tcMar>
-              <w:top w:w="100" w:type="dxa"/>
-              <w:left w:w="100" w:type="dxa"/>
-              <w:bottom w:w="100" w:type="dxa"/>
-              <w:right w:w="100" w:type="dxa"/>
-            </w:tcMar>
-          </w:tcPr>
-          <w:p>
-            <w:pPr>
-              <w:widowControl w:val="0"/>
-              <w:pBdr>
-                <w:top w:val="nil"/>
-                <w:left w:val="nil"/>
-                <w:bottom w:val="nil"/>
-                <w:right w:val="nil"/>
-                <w:between w:val="nil"/>
-              </w:pBdr>
-              <w:spacing w:line="240" w:lineRule="auto"/>
-              <w:rPr>
-                <w:sz w:val="16"/>
-                <w:szCs w:val="16"/>
-              </w:rPr>
-            </w:pPr>
+            <w:tcW w:w="1952" w:type="dxa"/>
+            <w:shd w:val="clear" w:color="auto" w:fill="auto"/>
+            <w:tcMar>
+              <w:top w:w="100" w:type="dxa"/>
+              <w:left w:w="100" w:type="dxa"/>
+              <w:bottom w:w="100" w:type="dxa"/>
+              <w:right w:w="100" w:type="dxa"/>
+            </w:tcMar>
+          </w:tcPr>
+          <w:p>
+            <w:pPr>
+              <w:widowControl w:val="0"/>
+              <w:pBdr>
+                <w:top w:val="nil"/>
+                <w:left w:val="nil"/>
+                <w:bottom w:val="nil"/>
+                <w:right w:val="nil"/>
+                <w:between w:val="nil"/>
+              </w:pBdr>
+              <w:spacing w:line="240" w:lineRule="auto"/>
+            </w:pPr>
+            <w:r>
+              <w:lastRenderedPageBreak/>
+              <w:t>V7 – 17.10.2024</w:t>
+            </w:r>
+          </w:p>
+        </w:tc>
+        <w:tc>
+          <w:tcPr>
+            <w:tcW w:w="2803" w:type="dxa"/>
+            <w:shd w:val="clear" w:color="auto" w:fill="auto"/>
+            <w:tcMar>
+              <w:top w:w="100" w:type="dxa"/>
+              <w:left w:w="100" w:type="dxa"/>
+              <w:bottom w:w="100" w:type="dxa"/>
+              <w:right w:w="100" w:type="dxa"/>
+            </w:tcMar>
+          </w:tcPr>
+          <w:p>
+            <w:pPr>
+              <w:widowControl w:val="0"/>
+              <w:pBdr>
+                <w:top w:val="nil"/>
+                <w:left w:val="nil"/>
+                <w:bottom w:val="nil"/>
+                <w:right w:val="nil"/>
+                <w:between w:val="nil"/>
+              </w:pBdr>
+              <w:spacing w:line="240" w:lineRule="auto"/>
+              <w:rPr>
+                <w:sz w:val="16"/>
+                <w:szCs w:val="16"/>
+              </w:rPr>
+            </w:pPr>
+            <w:proofErr w:type="spellStart"/>
+            <w:r>
+              <w:rPr>
+                <w:sz w:val="16"/>
+                <w:szCs w:val="16"/>
+              </w:rPr>
+              <w:t>Time</w:t>
+            </w:r>
+            <w:proofErr w:type="spellEnd"/>
+            <w:r>
+              <w:rPr>
+                <w:sz w:val="16"/>
+                <w:szCs w:val="16"/>
+              </w:rPr>
+              <w:t xml:space="preserve"> </w:t>
+            </w:r>
+            <w:proofErr w:type="spellStart"/>
+            <w:r>
+              <w:rPr>
+                <w:sz w:val="16"/>
+                <w:szCs w:val="16"/>
+              </w:rPr>
+              <w:t>buttons</w:t>
+            </w:r>
+            <w:proofErr w:type="spellEnd"/>
+            <w:r>
+              <w:rPr>
+                <w:sz w:val="16"/>
+                <w:szCs w:val="16"/>
+              </w:rPr>
+              <w:t xml:space="preserve"> </w:t>
+            </w:r>
+            <w:proofErr w:type="spellStart"/>
+            <w:r>
+              <w:rPr>
+                <w:sz w:val="16"/>
+                <w:szCs w:val="16"/>
+              </w:rPr>
+              <w:t>dont</w:t>
+            </w:r>
+            <w:proofErr w:type="spellEnd"/>
+            <w:r>
+              <w:rPr>
+                <w:sz w:val="16"/>
+                <w:szCs w:val="16"/>
+              </w:rPr>
+              <w:t xml:space="preserve"> </w:t>
+            </w:r>
+            <w:proofErr w:type="spellStart"/>
+            <w:r>
+              <w:rPr>
+                <w:sz w:val="16"/>
+                <w:szCs w:val="16"/>
+              </w:rPr>
+              <w:t>wotk</w:t>
+            </w:r>
+            <w:proofErr w:type="spellEnd"/>
+            <w:r>
+              <w:rPr>
+                <w:sz w:val="16"/>
+                <w:szCs w:val="16"/>
+              </w:rPr>
+              <w:t xml:space="preserve"> </w:t>
+            </w:r>
+            <w:proofErr w:type="spellStart"/>
+            <w:r>
+              <w:rPr>
+                <w:sz w:val="16"/>
+                <w:szCs w:val="16"/>
+              </w:rPr>
+              <w:t>if</w:t>
+            </w:r>
+            <w:proofErr w:type="spellEnd"/>
+            <w:r>
+              <w:rPr>
+                <w:sz w:val="16"/>
+                <w:szCs w:val="16"/>
+              </w:rPr>
+              <w:t xml:space="preserve"> no </w:t>
+            </w:r>
+            <w:proofErr w:type="spellStart"/>
+            <w:r>
+              <w:rPr>
+                <w:sz w:val="16"/>
+                <w:szCs w:val="16"/>
+              </w:rPr>
+              <w:t>pc</w:t>
+            </w:r>
+            <w:proofErr w:type="spellEnd"/>
+            <w:r>
+              <w:rPr>
+                <w:sz w:val="16"/>
+                <w:szCs w:val="16"/>
+              </w:rPr>
+              <w:t xml:space="preserve"> </w:t>
+            </w:r>
+            <w:proofErr w:type="spellStart"/>
+            <w:r>
+              <w:rPr>
+                <w:sz w:val="16"/>
+                <w:szCs w:val="16"/>
+              </w:rPr>
+              <w:t>is</w:t>
+            </w:r>
+            <w:proofErr w:type="spellEnd"/>
+            <w:r>
+              <w:rPr>
+                <w:sz w:val="16"/>
+                <w:szCs w:val="16"/>
+              </w:rPr>
+              <w:t xml:space="preserve"> </w:t>
+            </w:r>
+            <w:proofErr w:type="spellStart"/>
+            <w:r>
+              <w:rPr>
+                <w:sz w:val="16"/>
+                <w:szCs w:val="16"/>
+              </w:rPr>
+              <w:t>selected</w:t>
+            </w:r>
+            <w:proofErr w:type="spellEnd"/>
+            <w:r>
+              <w:rPr>
+                <w:sz w:val="16"/>
+                <w:szCs w:val="16"/>
+              </w:rPr>
+              <w:t xml:space="preserve">, </w:t>
+            </w:r>
+            <w:proofErr w:type="spellStart"/>
+            <w:r>
+              <w:rPr>
+                <w:sz w:val="16"/>
+                <w:szCs w:val="16"/>
+              </w:rPr>
+              <w:t>however</w:t>
+            </w:r>
+            <w:proofErr w:type="spellEnd"/>
+            <w:r>
+              <w:rPr>
+                <w:sz w:val="16"/>
+                <w:szCs w:val="16"/>
+              </w:rPr>
+              <w:t xml:space="preserve"> </w:t>
+            </w:r>
+            <w:proofErr w:type="spellStart"/>
+            <w:r>
+              <w:rPr>
+                <w:sz w:val="16"/>
+                <w:szCs w:val="16"/>
+              </w:rPr>
+              <w:t>buttons</w:t>
+            </w:r>
+            <w:proofErr w:type="spellEnd"/>
+            <w:r>
+              <w:rPr>
+                <w:sz w:val="16"/>
+                <w:szCs w:val="16"/>
+              </w:rPr>
+              <w:t xml:space="preserve"> </w:t>
+            </w:r>
+            <w:proofErr w:type="spellStart"/>
+            <w:r>
+              <w:rPr>
+                <w:sz w:val="16"/>
+                <w:szCs w:val="16"/>
+              </w:rPr>
+              <w:t>aren’t</w:t>
+            </w:r>
+            <w:proofErr w:type="spellEnd"/>
+            <w:r>
+              <w:rPr>
+                <w:sz w:val="16"/>
+                <w:szCs w:val="16"/>
+              </w:rPr>
+              <w:t xml:space="preserve"> </w:t>
+            </w:r>
+            <w:proofErr w:type="spellStart"/>
+            <w:r>
+              <w:rPr>
+                <w:sz w:val="16"/>
+                <w:szCs w:val="16"/>
+              </w:rPr>
+              <w:t>gray</w:t>
+            </w:r>
+            <w:proofErr w:type="spellEnd"/>
+            <w:r>
+              <w:rPr>
+                <w:sz w:val="16"/>
+                <w:szCs w:val="16"/>
+              </w:rPr>
+              <w:t xml:space="preserve">. </w:t>
+            </w:r>
+            <w:proofErr w:type="spellStart"/>
+            <w:r>
+              <w:rPr>
+                <w:sz w:val="16"/>
+                <w:szCs w:val="16"/>
+              </w:rPr>
+              <w:t>Deselection</w:t>
+            </w:r>
+            <w:proofErr w:type="spellEnd"/>
+            <w:r>
+              <w:rPr>
+                <w:sz w:val="16"/>
+                <w:szCs w:val="16"/>
+              </w:rPr>
+              <w:t xml:space="preserve"> </w:t>
+            </w:r>
+            <w:proofErr w:type="spellStart"/>
+            <w:r>
+              <w:rPr>
+                <w:sz w:val="16"/>
+                <w:szCs w:val="16"/>
+              </w:rPr>
+              <w:t>works</w:t>
+            </w:r>
+            <w:proofErr w:type="spellEnd"/>
+            <w:r>
+              <w:rPr>
+                <w:sz w:val="16"/>
+                <w:szCs w:val="16"/>
+              </w:rPr>
+              <w:t>.</w:t>
+            </w:r>
           </w:p>
         </w:tc>
       </w:tr>
@@ -3481,56 +3802,75 @@
         </w:tc>
         <w:tc>
           <w:tcPr>
-            <w:tcW w:w="1800" w:type="dxa"/>
-            <w:shd w:val="clear" w:color="auto" w:fill="auto"/>
-            <w:tcMar>
-              <w:top w:w="100" w:type="dxa"/>
-              <w:left w:w="100" w:type="dxa"/>
-              <w:bottom w:w="100" w:type="dxa"/>
-              <w:right w:w="100" w:type="dxa"/>
-            </w:tcMar>
-          </w:tcPr>
-          <w:p>
-            <w:pPr>
-              <w:widowControl w:val="0"/>
-              <w:pBdr>
-                <w:top w:val="nil"/>
-                <w:left w:val="nil"/>
-                <w:bottom w:val="nil"/>
-                <w:right w:val="nil"/>
-                <w:between w:val="nil"/>
-              </w:pBdr>
-              <w:spacing w:line="240" w:lineRule="auto"/>
-            </w:pPr>
-          </w:p>
-        </w:tc>
-        <w:tc>
-          <w:tcPr>
-            <w:tcW w:w="2955" w:type="dxa"/>
-            <w:shd w:val="clear" w:color="auto" w:fill="auto"/>
-            <w:tcMar>
-              <w:top w:w="100" w:type="dxa"/>
-              <w:left w:w="100" w:type="dxa"/>
-              <w:bottom w:w="100" w:type="dxa"/>
-              <w:right w:w="100" w:type="dxa"/>
-            </w:tcMar>
-          </w:tcPr>
-          <w:p>
-            <w:pPr>
-              <w:widowControl w:val="0"/>
-              <w:pBdr>
-                <w:top w:val="nil"/>
-                <w:left w:val="nil"/>
-                <w:bottom w:val="nil"/>
-                <w:right w:val="nil"/>
-                <w:between w:val="nil"/>
-              </w:pBdr>
-              <w:spacing w:line="240" w:lineRule="auto"/>
-              <w:rPr>
-                <w:sz w:val="16"/>
-                <w:szCs w:val="16"/>
-              </w:rPr>
-            </w:pPr>
+            <w:tcW w:w="1952" w:type="dxa"/>
+            <w:shd w:val="clear" w:color="auto" w:fill="auto"/>
+            <w:tcMar>
+              <w:top w:w="100" w:type="dxa"/>
+              <w:left w:w="100" w:type="dxa"/>
+              <w:bottom w:w="100" w:type="dxa"/>
+              <w:right w:w="100" w:type="dxa"/>
+            </w:tcMar>
+          </w:tcPr>
+          <w:p>
+            <w:pPr>
+              <w:widowControl w:val="0"/>
+              <w:pBdr>
+                <w:top w:val="nil"/>
+                <w:left w:val="nil"/>
+                <w:bottom w:val="nil"/>
+                <w:right w:val="nil"/>
+                <w:between w:val="nil"/>
+              </w:pBdr>
+              <w:spacing w:line="240" w:lineRule="auto"/>
+            </w:pPr>
+            <w:r>
+              <w:t>V7 – 17.10.2024</w:t>
+            </w:r>
+          </w:p>
+        </w:tc>
+        <w:tc>
+          <w:tcPr>
+            <w:tcW w:w="2803" w:type="dxa"/>
+            <w:shd w:val="clear" w:color="auto" w:fill="auto"/>
+            <w:tcMar>
+              <w:top w:w="100" w:type="dxa"/>
+              <w:left w:w="100" w:type="dxa"/>
+              <w:bottom w:w="100" w:type="dxa"/>
+              <w:right w:w="100" w:type="dxa"/>
+            </w:tcMar>
+          </w:tcPr>
+          <w:p>
+            <w:pPr>
+              <w:widowControl w:val="0"/>
+              <w:pBdr>
+                <w:top w:val="nil"/>
+                <w:left w:val="nil"/>
+                <w:bottom w:val="nil"/>
+                <w:right w:val="nil"/>
+                <w:between w:val="nil"/>
+              </w:pBdr>
+              <w:spacing w:line="240" w:lineRule="auto"/>
+              <w:rPr>
+                <w:sz w:val="16"/>
+                <w:szCs w:val="16"/>
+              </w:rPr>
+            </w:pPr>
+            <w:proofErr w:type="spellStart"/>
+            <w:r>
+              <w:rPr>
+                <w:sz w:val="16"/>
+                <w:szCs w:val="16"/>
+              </w:rPr>
+              <w:t>New</w:t>
+            </w:r>
+            <w:proofErr w:type="spellEnd"/>
+            <w:r>
+              <w:rPr>
+                <w:sz w:val="16"/>
+                <w:szCs w:val="16"/>
+              </w:rPr>
+              <w:t xml:space="preserve"> UI.</w:t>
+            </w:r>
           </w:p>
         </w:tc>
       </w:tr>
@@ -3642,32 +3982,32 @@
         </w:tc>
         <w:tc>
           <w:tcPr>
-            <w:tcW w:w="1800" w:type="dxa"/>
-            <w:shd w:val="clear" w:color="auto" w:fill="auto"/>
-            <w:tcMar>
-              <w:top w:w="100" w:type="dxa"/>
-              <w:left w:w="100" w:type="dxa"/>
-              <w:bottom w:w="100" w:type="dxa"/>
-              <w:right w:w="100" w:type="dxa"/>
-            </w:tcMar>
-          </w:tcPr>
-          <w:p>
-            <w:pPr>
-              <w:widowControl w:val="0"/>
-              <w:pBdr>
-                <w:top w:val="nil"/>
-                <w:left w:val="nil"/>
-                <w:bottom w:val="nil"/>
-                <w:right w:val="nil"/>
-                <w:between w:val="nil"/>
-              </w:pBdr>
-              <w:spacing w:line="240" w:lineRule="auto"/>
-            </w:pPr>
-          </w:p>
-        </w:tc>
-        <w:tc>
-          <w:tcPr>
-            <w:tcW w:w="2955" w:type="dxa"/>
+            <w:tcW w:w="1952" w:type="dxa"/>
+            <w:shd w:val="clear" w:color="auto" w:fill="auto"/>
+            <w:tcMar>
+              <w:top w:w="100" w:type="dxa"/>
+              <w:left w:w="100" w:type="dxa"/>
+              <w:bottom w:w="100" w:type="dxa"/>
+              <w:right w:w="100" w:type="dxa"/>
+            </w:tcMar>
+          </w:tcPr>
+          <w:p>
+            <w:pPr>
+              <w:widowControl w:val="0"/>
+              <w:pBdr>
+                <w:top w:val="nil"/>
+                <w:left w:val="nil"/>
+                <w:bottom w:val="nil"/>
+                <w:right w:val="nil"/>
+                <w:between w:val="nil"/>
+              </w:pBdr>
+              <w:spacing w:line="240" w:lineRule="auto"/>
+            </w:pPr>
+          </w:p>
+        </w:tc>
+        <w:tc>
+          <w:tcPr>
+            <w:tcW w:w="2803" w:type="dxa"/>
             <w:shd w:val="clear" w:color="auto" w:fill="auto"/>
             <w:tcMar>
               <w:top w:w="100" w:type="dxa"/>
@@ -3763,32 +4103,32 @@
         </w:tc>
         <w:tc>
           <w:tcPr>
-            <w:tcW w:w="1800" w:type="dxa"/>
-            <w:shd w:val="clear" w:color="auto" w:fill="auto"/>
-            <w:tcMar>
-              <w:top w:w="100" w:type="dxa"/>
-              <w:left w:w="100" w:type="dxa"/>
-              <w:bottom w:w="100" w:type="dxa"/>
-              <w:right w:w="100" w:type="dxa"/>
-            </w:tcMar>
-          </w:tcPr>
-          <w:p>
-            <w:pPr>
-              <w:widowControl w:val="0"/>
-              <w:pBdr>
-                <w:top w:val="nil"/>
-                <w:left w:val="nil"/>
-                <w:bottom w:val="nil"/>
-                <w:right w:val="nil"/>
-                <w:between w:val="nil"/>
-              </w:pBdr>
-              <w:spacing w:line="240" w:lineRule="auto"/>
-            </w:pPr>
-          </w:p>
-        </w:tc>
-        <w:tc>
-          <w:tcPr>
-            <w:tcW w:w="2955" w:type="dxa"/>
+            <w:tcW w:w="1952" w:type="dxa"/>
+            <w:shd w:val="clear" w:color="auto" w:fill="auto"/>
+            <w:tcMar>
+              <w:top w:w="100" w:type="dxa"/>
+              <w:left w:w="100" w:type="dxa"/>
+              <w:bottom w:w="100" w:type="dxa"/>
+              <w:right w:w="100" w:type="dxa"/>
+            </w:tcMar>
+          </w:tcPr>
+          <w:p>
+            <w:pPr>
+              <w:widowControl w:val="0"/>
+              <w:pBdr>
+                <w:top w:val="nil"/>
+                <w:left w:val="nil"/>
+                <w:bottom w:val="nil"/>
+                <w:right w:val="nil"/>
+                <w:between w:val="nil"/>
+              </w:pBdr>
+              <w:spacing w:line="240" w:lineRule="auto"/>
+            </w:pPr>
+          </w:p>
+        </w:tc>
+        <w:tc>
+          <w:tcPr>
+            <w:tcW w:w="2803" w:type="dxa"/>
             <w:shd w:val="clear" w:color="auto" w:fill="auto"/>
             <w:tcMar>
               <w:top w:w="100" w:type="dxa"/>
@@ -3903,32 +4243,32 @@
         </w:tc>
         <w:tc>
           <w:tcPr>
-            <w:tcW w:w="1800" w:type="dxa"/>
-            <w:shd w:val="clear" w:color="auto" w:fill="auto"/>
-            <w:tcMar>
-              <w:top w:w="100" w:type="dxa"/>
-              <w:left w:w="100" w:type="dxa"/>
-              <w:bottom w:w="100" w:type="dxa"/>
-              <w:right w:w="100" w:type="dxa"/>
-            </w:tcMar>
-          </w:tcPr>
-          <w:p>
-            <w:pPr>
-              <w:widowControl w:val="0"/>
-              <w:pBdr>
-                <w:top w:val="nil"/>
-                <w:left w:val="nil"/>
-                <w:bottom w:val="nil"/>
-                <w:right w:val="nil"/>
-                <w:between w:val="nil"/>
-              </w:pBdr>
-              <w:spacing w:line="240" w:lineRule="auto"/>
-            </w:pPr>
-          </w:p>
-        </w:tc>
-        <w:tc>
-          <w:tcPr>
-            <w:tcW w:w="2955" w:type="dxa"/>
+            <w:tcW w:w="1952" w:type="dxa"/>
+            <w:shd w:val="clear" w:color="auto" w:fill="auto"/>
+            <w:tcMar>
+              <w:top w:w="100" w:type="dxa"/>
+              <w:left w:w="100" w:type="dxa"/>
+              <w:bottom w:w="100" w:type="dxa"/>
+              <w:right w:w="100" w:type="dxa"/>
+            </w:tcMar>
+          </w:tcPr>
+          <w:p>
+            <w:pPr>
+              <w:widowControl w:val="0"/>
+              <w:pBdr>
+                <w:top w:val="nil"/>
+                <w:left w:val="nil"/>
+                <w:bottom w:val="nil"/>
+                <w:right w:val="nil"/>
+                <w:between w:val="nil"/>
+              </w:pBdr>
+              <w:spacing w:line="240" w:lineRule="auto"/>
+            </w:pPr>
+          </w:p>
+        </w:tc>
+        <w:tc>
+          <w:tcPr>
+            <w:tcW w:w="2803" w:type="dxa"/>
             <w:shd w:val="clear" w:color="auto" w:fill="auto"/>
             <w:tcMar>
               <w:top w:w="100" w:type="dxa"/>
@@ -4045,32 +4385,32 @@
         </w:tc>
         <w:tc>
           <w:tcPr>
-            <w:tcW w:w="1800" w:type="dxa"/>
-            <w:shd w:val="clear" w:color="auto" w:fill="auto"/>
-            <w:tcMar>
-              <w:top w:w="100" w:type="dxa"/>
-              <w:left w:w="100" w:type="dxa"/>
-              <w:bottom w:w="100" w:type="dxa"/>
-              <w:right w:w="100" w:type="dxa"/>
-            </w:tcMar>
-          </w:tcPr>
-          <w:p>
-            <w:pPr>
-              <w:widowControl w:val="0"/>
-              <w:pBdr>
-                <w:top w:val="nil"/>
-                <w:left w:val="nil"/>
-                <w:bottom w:val="nil"/>
-                <w:right w:val="nil"/>
-                <w:between w:val="nil"/>
-              </w:pBdr>
-              <w:spacing w:line="240" w:lineRule="auto"/>
-            </w:pPr>
-          </w:p>
-        </w:tc>
-        <w:tc>
-          <w:tcPr>
-            <w:tcW w:w="2955" w:type="dxa"/>
+            <w:tcW w:w="1952" w:type="dxa"/>
+            <w:shd w:val="clear" w:color="auto" w:fill="auto"/>
+            <w:tcMar>
+              <w:top w:w="100" w:type="dxa"/>
+              <w:left w:w="100" w:type="dxa"/>
+              <w:bottom w:w="100" w:type="dxa"/>
+              <w:right w:w="100" w:type="dxa"/>
+            </w:tcMar>
+          </w:tcPr>
+          <w:p>
+            <w:pPr>
+              <w:widowControl w:val="0"/>
+              <w:pBdr>
+                <w:top w:val="nil"/>
+                <w:left w:val="nil"/>
+                <w:bottom w:val="nil"/>
+                <w:right w:val="nil"/>
+                <w:between w:val="nil"/>
+              </w:pBdr>
+              <w:spacing w:line="240" w:lineRule="auto"/>
+            </w:pPr>
+          </w:p>
+        </w:tc>
+        <w:tc>
+          <w:tcPr>
+            <w:tcW w:w="2803" w:type="dxa"/>
             <w:shd w:val="clear" w:color="auto" w:fill="auto"/>
             <w:tcMar>
               <w:top w:w="100" w:type="dxa"/>
@@ -4122,38 +4462,223 @@
               </w:pBdr>
               <w:spacing w:line="240" w:lineRule="auto"/>
             </w:pPr>
+            <w:proofErr w:type="spellStart"/>
+            <w:r>
+              <w:t>Add</w:t>
+            </w:r>
+            <w:proofErr w:type="spellEnd"/>
+            <w:r>
+              <w:t xml:space="preserve"> </w:t>
+            </w:r>
+            <w:proofErr w:type="spellStart"/>
+            <w:r>
+              <w:t>draging</w:t>
+            </w:r>
+            <w:proofErr w:type="spellEnd"/>
+            <w:r>
+              <w:t xml:space="preserve"> to </w:t>
+            </w:r>
+            <w:proofErr w:type="spellStart"/>
+            <w:r>
+              <w:t>DataGrid</w:t>
+            </w:r>
+            <w:proofErr w:type="spellEnd"/>
+            <w:r>
+              <w:t xml:space="preserve"> element </w:t>
+            </w:r>
+            <w:proofErr w:type="spellStart"/>
+            <w:r>
+              <w:t>for</w:t>
+            </w:r>
+            <w:proofErr w:type="spellEnd"/>
+            <w:r>
+              <w:t xml:space="preserve"> </w:t>
+            </w:r>
+            <w:proofErr w:type="spellStart"/>
+            <w:r>
+              <w:t>selection</w:t>
+            </w:r>
+            <w:proofErr w:type="spellEnd"/>
+            <w:r>
+              <w:t>.</w:t>
+            </w:r>
+          </w:p>
+        </w:tc>
+        <w:tc>
+          <w:tcPr>
+            <w:tcW w:w="1952" w:type="dxa"/>
+            <w:shd w:val="clear" w:color="auto" w:fill="auto"/>
+            <w:tcMar>
+              <w:top w:w="100" w:type="dxa"/>
+              <w:left w:w="100" w:type="dxa"/>
+              <w:bottom w:w="100" w:type="dxa"/>
+              <w:right w:w="100" w:type="dxa"/>
+            </w:tcMar>
+          </w:tcPr>
+          <w:p>
+            <w:pPr>
+              <w:widowControl w:val="0"/>
+              <w:pBdr>
+                <w:top w:val="nil"/>
+                <w:left w:val="nil"/>
+                <w:bottom w:val="nil"/>
+                <w:right w:val="nil"/>
+                <w:between w:val="nil"/>
+              </w:pBdr>
+              <w:spacing w:line="240" w:lineRule="auto"/>
+            </w:pPr>
+          </w:p>
+        </w:tc>
+        <w:tc>
+          <w:tcPr>
+            <w:tcW w:w="2803" w:type="dxa"/>
+            <w:shd w:val="clear" w:color="auto" w:fill="auto"/>
+            <w:tcMar>
+              <w:top w:w="100" w:type="dxa"/>
+              <w:left w:w="100" w:type="dxa"/>
+              <w:bottom w:w="100" w:type="dxa"/>
+              <w:right w:w="100" w:type="dxa"/>
+            </w:tcMar>
+          </w:tcPr>
+          <w:p>
+            <w:pPr>
+              <w:widowControl w:val="0"/>
+              <w:pBdr>
+                <w:top w:val="nil"/>
+                <w:left w:val="nil"/>
+                <w:bottom w:val="nil"/>
+                <w:right w:val="nil"/>
+                <w:between w:val="nil"/>
+              </w:pBdr>
+              <w:spacing w:line="240" w:lineRule="auto"/>
+              <w:rPr>
+                <w:sz w:val="16"/>
+                <w:szCs w:val="16"/>
+              </w:rPr>
+            </w:pPr>
+          </w:p>
+        </w:tc>
+      </w:tr>
+      <w:tr>
+        <w:tc>
+          <w:tcPr>
+            <w:tcW w:w="4275" w:type="dxa"/>
+            <w:shd w:val="clear" w:color="auto" w:fill="auto"/>
+            <w:tcMar>
+              <w:top w:w="100" w:type="dxa"/>
+              <w:left w:w="100" w:type="dxa"/>
+              <w:bottom w:w="100" w:type="dxa"/>
+              <w:right w:w="100" w:type="dxa"/>
+            </w:tcMar>
+          </w:tcPr>
+          <w:p>
+            <w:pPr>
+              <w:widowControl w:val="0"/>
+              <w:pBdr>
+                <w:top w:val="nil"/>
+                <w:left w:val="nil"/>
+                <w:bottom w:val="nil"/>
+                <w:right w:val="nil"/>
+                <w:between w:val="nil"/>
+              </w:pBdr>
+              <w:spacing w:line="240" w:lineRule="auto"/>
+            </w:pPr>
+            <w:proofErr w:type="spellStart"/>
+            <w:r>
+              <w:t>Right</w:t>
+            </w:r>
+            <w:proofErr w:type="spellEnd"/>
+            <w:r>
+              <w:t xml:space="preserve"> </w:t>
+            </w:r>
+            <w:proofErr w:type="spellStart"/>
+            <w:r>
+              <w:t>click</w:t>
+            </w:r>
+            <w:proofErr w:type="spellEnd"/>
+            <w:r>
+              <w:t xml:space="preserve"> </w:t>
+            </w:r>
+            <w:proofErr w:type="spellStart"/>
+            <w:r>
+              <w:t>context</w:t>
+            </w:r>
+            <w:proofErr w:type="spellEnd"/>
+            <w:r>
+              <w:t xml:space="preserve"> </w:t>
+            </w:r>
+            <w:proofErr w:type="spellStart"/>
+            <w:r>
+              <w:t>menu</w:t>
+            </w:r>
+            <w:proofErr w:type="spellEnd"/>
+            <w:r>
+              <w:t xml:space="preserve"> </w:t>
+            </w:r>
+            <w:proofErr w:type="spellStart"/>
+            <w:r>
+              <w:t>option</w:t>
+            </w:r>
+            <w:proofErr w:type="spellEnd"/>
+            <w:r>
+              <w:t xml:space="preserve"> </w:t>
+            </w:r>
+            <w:proofErr w:type="spellStart"/>
+            <w:r>
+              <w:t>for</w:t>
+            </w:r>
+            <w:proofErr w:type="spellEnd"/>
+            <w:r>
+              <w:t xml:space="preserve"> </w:t>
+            </w:r>
+            <w:proofErr w:type="spellStart"/>
+            <w:r>
+              <w:t>killing</w:t>
+            </w:r>
+            <w:proofErr w:type="spellEnd"/>
+            <w:r>
+              <w:t xml:space="preserve"> </w:t>
+            </w:r>
+            <w:proofErr w:type="spellStart"/>
+            <w:r>
+              <w:t>client</w:t>
+            </w:r>
+            <w:proofErr w:type="spellEnd"/>
+            <w:r>
+              <w:t xml:space="preserve"> app.</w:t>
+            </w:r>
             <w:bookmarkStart w:id="0" w:name="_GoBack"/>
             <w:bookmarkEnd w:id="0"/>
           </w:p>
         </w:tc>
         <w:tc>
           <w:tcPr>
-            <w:tcW w:w="1800" w:type="dxa"/>
-            <w:shd w:val="clear" w:color="auto" w:fill="auto"/>
-            <w:tcMar>
-              <w:top w:w="100" w:type="dxa"/>
-              <w:left w:w="100" w:type="dxa"/>
-              <w:bottom w:w="100" w:type="dxa"/>
-              <w:right w:w="100" w:type="dxa"/>
-            </w:tcMar>
-          </w:tcPr>
-          <w:p>
-            <w:pPr>
-              <w:widowControl w:val="0"/>
-              <w:pBdr>
-                <w:top w:val="nil"/>
-                <w:left w:val="nil"/>
-                <w:bottom w:val="nil"/>
-                <w:right w:val="nil"/>
-                <w:between w:val="nil"/>
-              </w:pBdr>
-              <w:spacing w:line="240" w:lineRule="auto"/>
-            </w:pPr>
-          </w:p>
-        </w:tc>
-        <w:tc>
-          <w:tcPr>
-            <w:tcW w:w="2955" w:type="dxa"/>
+            <w:tcW w:w="1952" w:type="dxa"/>
+            <w:shd w:val="clear" w:color="auto" w:fill="auto"/>
+            <w:tcMar>
+              <w:top w:w="100" w:type="dxa"/>
+              <w:left w:w="100" w:type="dxa"/>
+              <w:bottom w:w="100" w:type="dxa"/>
+              <w:right w:w="100" w:type="dxa"/>
+            </w:tcMar>
+          </w:tcPr>
+          <w:p>
+            <w:pPr>
+              <w:widowControl w:val="0"/>
+              <w:pBdr>
+                <w:top w:val="nil"/>
+                <w:left w:val="nil"/>
+                <w:bottom w:val="nil"/>
+                <w:right w:val="nil"/>
+                <w:between w:val="nil"/>
+              </w:pBdr>
+              <w:spacing w:line="240" w:lineRule="auto"/>
+            </w:pPr>
+          </w:p>
+        </w:tc>
+        <w:tc>
+          <w:tcPr>
+            <w:tcW w:w="2803" w:type="dxa"/>
             <w:shd w:val="clear" w:color="auto" w:fill="auto"/>
             <w:tcMar>
               <w:top w:w="100" w:type="dxa"/>
@@ -4209,32 +4734,32 @@
         </w:tc>
         <w:tc>
           <w:tcPr>
-            <w:tcW w:w="1800" w:type="dxa"/>
-            <w:shd w:val="clear" w:color="auto" w:fill="auto"/>
-            <w:tcMar>
-              <w:top w:w="100" w:type="dxa"/>
-              <w:left w:w="100" w:type="dxa"/>
-              <w:bottom w:w="100" w:type="dxa"/>
-              <w:right w:w="100" w:type="dxa"/>
-            </w:tcMar>
-          </w:tcPr>
-          <w:p>
-            <w:pPr>
-              <w:widowControl w:val="0"/>
-              <w:pBdr>
-                <w:top w:val="nil"/>
-                <w:left w:val="nil"/>
-                <w:bottom w:val="nil"/>
-                <w:right w:val="nil"/>
-                <w:between w:val="nil"/>
-              </w:pBdr>
-              <w:spacing w:line="240" w:lineRule="auto"/>
-            </w:pPr>
-          </w:p>
-        </w:tc>
-        <w:tc>
-          <w:tcPr>
-            <w:tcW w:w="2955" w:type="dxa"/>
+            <w:tcW w:w="1952" w:type="dxa"/>
+            <w:shd w:val="clear" w:color="auto" w:fill="auto"/>
+            <w:tcMar>
+              <w:top w:w="100" w:type="dxa"/>
+              <w:left w:w="100" w:type="dxa"/>
+              <w:bottom w:w="100" w:type="dxa"/>
+              <w:right w:w="100" w:type="dxa"/>
+            </w:tcMar>
+          </w:tcPr>
+          <w:p>
+            <w:pPr>
+              <w:widowControl w:val="0"/>
+              <w:pBdr>
+                <w:top w:val="nil"/>
+                <w:left w:val="nil"/>
+                <w:bottom w:val="nil"/>
+                <w:right w:val="nil"/>
+                <w:between w:val="nil"/>
+              </w:pBdr>
+              <w:spacing w:line="240" w:lineRule="auto"/>
+            </w:pPr>
+          </w:p>
+        </w:tc>
+        <w:tc>
+          <w:tcPr>
+            <w:tcW w:w="2803" w:type="dxa"/>
             <w:shd w:val="clear" w:color="auto" w:fill="auto"/>
             <w:tcMar>
               <w:top w:w="100" w:type="dxa"/>
@@ -4290,113 +4815,32 @@
         </w:tc>
         <w:tc>
           <w:tcPr>
-            <w:tcW w:w="1800" w:type="dxa"/>
-            <w:shd w:val="clear" w:color="auto" w:fill="auto"/>
-            <w:tcMar>
-              <w:top w:w="100" w:type="dxa"/>
-              <w:left w:w="100" w:type="dxa"/>
-              <w:bottom w:w="100" w:type="dxa"/>
-              <w:right w:w="100" w:type="dxa"/>
-            </w:tcMar>
-          </w:tcPr>
-          <w:p>
-            <w:pPr>
-              <w:widowControl w:val="0"/>
-              <w:pBdr>
-                <w:top w:val="nil"/>
-                <w:left w:val="nil"/>
-                <w:bottom w:val="nil"/>
-                <w:right w:val="nil"/>
-                <w:between w:val="nil"/>
-              </w:pBdr>
-              <w:spacing w:line="240" w:lineRule="auto"/>
-            </w:pPr>
-          </w:p>
-        </w:tc>
-        <w:tc>
-          <w:tcPr>
-            <w:tcW w:w="2955" w:type="dxa"/>
-            <w:shd w:val="clear" w:color="auto" w:fill="auto"/>
-            <w:tcMar>
-              <w:top w:w="100" w:type="dxa"/>
-              <w:left w:w="100" w:type="dxa"/>
-              <w:bottom w:w="100" w:type="dxa"/>
-              <w:right w:w="100" w:type="dxa"/>
-            </w:tcMar>
-          </w:tcPr>
-          <w:p>
-            <w:pPr>
-              <w:widowControl w:val="0"/>
-              <w:pBdr>
-                <w:top w:val="nil"/>
-                <w:left w:val="nil"/>
-                <w:bottom w:val="nil"/>
-                <w:right w:val="nil"/>
-                <w:between w:val="nil"/>
-              </w:pBdr>
-              <w:spacing w:line="240" w:lineRule="auto"/>
-              <w:rPr>
-                <w:sz w:val="16"/>
-                <w:szCs w:val="16"/>
-              </w:rPr>
-            </w:pPr>
-          </w:p>
-        </w:tc>
-      </w:tr>
-      <w:tr>
-        <w:tc>
-          <w:tcPr>
-            <w:tcW w:w="4275" w:type="dxa"/>
-            <w:shd w:val="clear" w:color="auto" w:fill="auto"/>
-            <w:tcMar>
-              <w:top w:w="100" w:type="dxa"/>
-              <w:left w:w="100" w:type="dxa"/>
-              <w:bottom w:w="100" w:type="dxa"/>
-              <w:right w:w="100" w:type="dxa"/>
-            </w:tcMar>
-          </w:tcPr>
-          <w:p>
-            <w:pPr>
-              <w:widowControl w:val="0"/>
-              <w:pBdr>
-                <w:top w:val="nil"/>
-                <w:left w:val="nil"/>
-                <w:bottom w:val="nil"/>
-                <w:right w:val="nil"/>
-                <w:between w:val="nil"/>
-              </w:pBdr>
-              <w:spacing w:line="240" w:lineRule="auto"/>
-            </w:pPr>
-          </w:p>
-        </w:tc>
-        <w:tc>
-          <w:tcPr>
-            <w:tcW w:w="1800" w:type="dxa"/>
-            <w:shd w:val="clear" w:color="auto" w:fill="auto"/>
-            <w:tcMar>
-              <w:top w:w="100" w:type="dxa"/>
-              <w:left w:w="100" w:type="dxa"/>
-              <w:bottom w:w="100" w:type="dxa"/>
-              <w:right w:w="100" w:type="dxa"/>
-            </w:tcMar>
-          </w:tcPr>
-          <w:p>
-            <w:pPr>
-              <w:widowControl w:val="0"/>
-              <w:pBdr>
-                <w:top w:val="nil"/>
-                <w:left w:val="nil"/>
-                <w:bottom w:val="nil"/>
-                <w:right w:val="nil"/>
-                <w:between w:val="nil"/>
-              </w:pBdr>
-              <w:spacing w:line="240" w:lineRule="auto"/>
-            </w:pPr>
-          </w:p>
-        </w:tc>
-        <w:tc>
-          <w:tcPr>
-            <w:tcW w:w="2955" w:type="dxa"/>
+            <w:tcW w:w="1952" w:type="dxa"/>
+            <w:shd w:val="clear" w:color="auto" w:fill="auto"/>
+            <w:tcMar>
+              <w:top w:w="100" w:type="dxa"/>
+              <w:left w:w="100" w:type="dxa"/>
+              <w:bottom w:w="100" w:type="dxa"/>
+              <w:right w:w="100" w:type="dxa"/>
+            </w:tcMar>
+          </w:tcPr>
+          <w:p>
+            <w:pPr>
+              <w:widowControl w:val="0"/>
+              <w:pBdr>
+                <w:top w:val="nil"/>
+                <w:left w:val="nil"/>
+                <w:bottom w:val="nil"/>
+                <w:right w:val="nil"/>
+                <w:between w:val="nil"/>
+              </w:pBdr>
+              <w:spacing w:line="240" w:lineRule="auto"/>
+            </w:pPr>
+          </w:p>
+        </w:tc>
+        <w:tc>
+          <w:tcPr>
+            <w:tcW w:w="2803" w:type="dxa"/>
             <w:shd w:val="clear" w:color="auto" w:fill="auto"/>
             <w:tcMar>
               <w:top w:w="100" w:type="dxa"/>

</xml_diff>

<commit_message>
Updated admin app - Added money counter
</commit_message>
<xml_diff>
--- a/Changelog.docx
+++ b/Changelog.docx
@@ -4841,89 +4841,121 @@
             <w:r>
               <w:t xml:space="preserve"> code.</w:t>
             </w:r>
+          </w:p>
+        </w:tc>
+        <w:tc>
+          <w:tcPr>
+            <w:tcW w:w="1952" w:type="dxa"/>
+            <w:shd w:val="clear" w:color="auto" w:fill="auto"/>
+            <w:tcMar>
+              <w:top w:w="100" w:type="dxa"/>
+              <w:left w:w="100" w:type="dxa"/>
+              <w:bottom w:w="100" w:type="dxa"/>
+              <w:right w:w="100" w:type="dxa"/>
+            </w:tcMar>
+          </w:tcPr>
+          <w:p>
+            <w:pPr>
+              <w:widowControl w:val="0"/>
+              <w:pBdr>
+                <w:top w:val="nil"/>
+                <w:left w:val="nil"/>
+                <w:bottom w:val="nil"/>
+                <w:right w:val="nil"/>
+                <w:between w:val="nil"/>
+              </w:pBdr>
+              <w:spacing w:line="240" w:lineRule="auto"/>
+            </w:pPr>
+          </w:p>
+        </w:tc>
+        <w:tc>
+          <w:tcPr>
+            <w:tcW w:w="2803" w:type="dxa"/>
+            <w:shd w:val="clear" w:color="auto" w:fill="auto"/>
+            <w:tcMar>
+              <w:top w:w="100" w:type="dxa"/>
+              <w:left w:w="100" w:type="dxa"/>
+              <w:bottom w:w="100" w:type="dxa"/>
+              <w:right w:w="100" w:type="dxa"/>
+            </w:tcMar>
+          </w:tcPr>
+          <w:p>
+            <w:pPr>
+              <w:widowControl w:val="0"/>
+              <w:pBdr>
+                <w:top w:val="nil"/>
+                <w:left w:val="nil"/>
+                <w:bottom w:val="nil"/>
+                <w:right w:val="nil"/>
+                <w:between w:val="nil"/>
+              </w:pBdr>
+              <w:spacing w:line="240" w:lineRule="auto"/>
+              <w:rPr>
+                <w:sz w:val="16"/>
+                <w:szCs w:val="16"/>
+              </w:rPr>
+            </w:pPr>
+          </w:p>
+        </w:tc>
+      </w:tr>
+      <w:tr>
+        <w:tc>
+          <w:tcPr>
+            <w:tcW w:w="4275" w:type="dxa"/>
+            <w:shd w:val="clear" w:color="auto" w:fill="auto"/>
+            <w:tcMar>
+              <w:top w:w="100" w:type="dxa"/>
+              <w:left w:w="100" w:type="dxa"/>
+              <w:bottom w:w="100" w:type="dxa"/>
+              <w:right w:w="100" w:type="dxa"/>
+            </w:tcMar>
+          </w:tcPr>
+          <w:p>
+            <w:pPr>
+              <w:widowControl w:val="0"/>
+              <w:pBdr>
+                <w:top w:val="nil"/>
+                <w:left w:val="nil"/>
+                <w:bottom w:val="nil"/>
+                <w:right w:val="nil"/>
+                <w:between w:val="nil"/>
+              </w:pBdr>
+              <w:spacing w:line="240" w:lineRule="auto"/>
+            </w:pPr>
+            <w:proofErr w:type="spellStart"/>
+            <w:r>
+              <w:t>Clean</w:t>
+            </w:r>
+            <w:proofErr w:type="spellEnd"/>
+            <w:r>
+              <w:t xml:space="preserve"> </w:t>
+            </w:r>
+            <w:proofErr w:type="spellStart"/>
+            <w:r>
+              <w:t>code</w:t>
+            </w:r>
+            <w:proofErr w:type="spellEnd"/>
+            <w:r>
+              <w:t xml:space="preserve"> </w:t>
+            </w:r>
+            <w:proofErr w:type="spellStart"/>
+            <w:r>
+              <w:t>and</w:t>
+            </w:r>
+            <w:proofErr w:type="spellEnd"/>
+            <w:r>
+              <w:t xml:space="preserve"> </w:t>
+            </w:r>
+            <w:proofErr w:type="spellStart"/>
+            <w:r>
+              <w:t>make</w:t>
+            </w:r>
+            <w:proofErr w:type="spellEnd"/>
+            <w:r>
+              <w:t xml:space="preserve"> comments</w:t>
+            </w:r>
             <w:bookmarkStart w:id="0" w:name="_GoBack"/>
             <w:bookmarkEnd w:id="0"/>
-          </w:p>
-        </w:tc>
-        <w:tc>
-          <w:tcPr>
-            <w:tcW w:w="1952" w:type="dxa"/>
-            <w:shd w:val="clear" w:color="auto" w:fill="auto"/>
-            <w:tcMar>
-              <w:top w:w="100" w:type="dxa"/>
-              <w:left w:w="100" w:type="dxa"/>
-              <w:bottom w:w="100" w:type="dxa"/>
-              <w:right w:w="100" w:type="dxa"/>
-            </w:tcMar>
-          </w:tcPr>
-          <w:p>
-            <w:pPr>
-              <w:widowControl w:val="0"/>
-              <w:pBdr>
-                <w:top w:val="nil"/>
-                <w:left w:val="nil"/>
-                <w:bottom w:val="nil"/>
-                <w:right w:val="nil"/>
-                <w:between w:val="nil"/>
-              </w:pBdr>
-              <w:spacing w:line="240" w:lineRule="auto"/>
-            </w:pPr>
-          </w:p>
-        </w:tc>
-        <w:tc>
-          <w:tcPr>
-            <w:tcW w:w="2803" w:type="dxa"/>
-            <w:shd w:val="clear" w:color="auto" w:fill="auto"/>
-            <w:tcMar>
-              <w:top w:w="100" w:type="dxa"/>
-              <w:left w:w="100" w:type="dxa"/>
-              <w:bottom w:w="100" w:type="dxa"/>
-              <w:right w:w="100" w:type="dxa"/>
-            </w:tcMar>
-          </w:tcPr>
-          <w:p>
-            <w:pPr>
-              <w:widowControl w:val="0"/>
-              <w:pBdr>
-                <w:top w:val="nil"/>
-                <w:left w:val="nil"/>
-                <w:bottom w:val="nil"/>
-                <w:right w:val="nil"/>
-                <w:between w:val="nil"/>
-              </w:pBdr>
-              <w:spacing w:line="240" w:lineRule="auto"/>
-              <w:rPr>
-                <w:sz w:val="16"/>
-                <w:szCs w:val="16"/>
-              </w:rPr>
-            </w:pPr>
-          </w:p>
-        </w:tc>
-      </w:tr>
-      <w:tr>
-        <w:tc>
-          <w:tcPr>
-            <w:tcW w:w="4275" w:type="dxa"/>
-            <w:shd w:val="clear" w:color="auto" w:fill="auto"/>
-            <w:tcMar>
-              <w:top w:w="100" w:type="dxa"/>
-              <w:left w:w="100" w:type="dxa"/>
-              <w:bottom w:w="100" w:type="dxa"/>
-              <w:right w:w="100" w:type="dxa"/>
-            </w:tcMar>
-          </w:tcPr>
-          <w:p>
-            <w:pPr>
-              <w:widowControl w:val="0"/>
-              <w:pBdr>
-                <w:top w:val="nil"/>
-                <w:left w:val="nil"/>
-                <w:bottom w:val="nil"/>
-                <w:right w:val="nil"/>
-                <w:between w:val="nil"/>
-              </w:pBdr>
-              <w:spacing w:line="240" w:lineRule="auto"/>
-            </w:pPr>
           </w:p>
         </w:tc>
         <w:tc>

</xml_diff>

<commit_message>
Admin app - Added color changing, fxed ribbon, moddified UI scaling, started PPA
</commit_message>
<xml_diff>
--- a/Changelog.docx
+++ b/Changelog.docx
@@ -4435,6 +4435,65 @@
               <w:t>row</w:t>
             </w:r>
             <w:proofErr w:type="spellEnd"/>
+            <w:r>
+              <w:t xml:space="preserve">. </w:t>
+            </w:r>
+            <w:proofErr w:type="spellStart"/>
+            <w:r>
+              <w:rPr>
+                <w:b/>
+              </w:rPr>
+              <w:t>Use</w:t>
+            </w:r>
+            <w:proofErr w:type="spellEnd"/>
+            <w:r>
+              <w:rPr>
+                <w:b/>
+              </w:rPr>
+              <w:t xml:space="preserve"> </w:t>
+            </w:r>
+            <w:proofErr w:type="spellStart"/>
+            <w:r>
+              <w:rPr>
+                <w:b/>
+              </w:rPr>
+              <w:t>Dragabalz</w:t>
+            </w:r>
+            <w:proofErr w:type="spellEnd"/>
+            <w:r>
+              <w:rPr>
+                <w:b/>
+              </w:rPr>
+              <w:t xml:space="preserve"> </w:t>
+            </w:r>
+            <w:proofErr w:type="spellStart"/>
+            <w:r>
+              <w:rPr>
+                <w:b/>
+              </w:rPr>
+              <w:t>or</w:t>
+            </w:r>
+            <w:proofErr w:type="spellEnd"/>
+            <w:r>
+              <w:rPr>
+                <w:b/>
+              </w:rPr>
+              <w:t xml:space="preserve"> </w:t>
+            </w:r>
+            <w:proofErr w:type="spellStart"/>
+            <w:r>
+              <w:rPr>
+                <w:b/>
+              </w:rPr>
+              <w:t>Mahapps</w:t>
+            </w:r>
+            <w:proofErr w:type="spellEnd"/>
+            <w:r>
+              <w:rPr>
+                <w:b/>
+              </w:rPr>
+              <w:t>.</w:t>
+            </w:r>
           </w:p>
         </w:tc>
         <w:tc>
@@ -4866,6 +4925,9 @@
               </w:pBdr>
               <w:spacing w:line="240" w:lineRule="auto"/>
             </w:pPr>
+            <w:r>
+              <w:t>V8 – 10.11.2024</w:t>
+            </w:r>
           </w:p>
         </w:tc>
         <w:tc>
@@ -4895,6 +4957,102 @@
                 <w:szCs w:val="16"/>
               </w:rPr>
             </w:pPr>
+            <w:proofErr w:type="spellStart"/>
+            <w:r>
+              <w:rPr>
+                <w:sz w:val="16"/>
+                <w:szCs w:val="16"/>
+              </w:rPr>
+              <w:t>Full</w:t>
+            </w:r>
+            <w:proofErr w:type="spellEnd"/>
+            <w:r>
+              <w:rPr>
+                <w:sz w:val="16"/>
+                <w:szCs w:val="16"/>
+              </w:rPr>
+              <w:t xml:space="preserve"> </w:t>
+            </w:r>
+            <w:proofErr w:type="spellStart"/>
+            <w:r>
+              <w:rPr>
+                <w:sz w:val="16"/>
+                <w:szCs w:val="16"/>
+              </w:rPr>
+              <w:t>implementation</w:t>
+            </w:r>
+            <w:proofErr w:type="spellEnd"/>
+            <w:r>
+              <w:rPr>
+                <w:sz w:val="16"/>
+                <w:szCs w:val="16"/>
+              </w:rPr>
+              <w:t xml:space="preserve"> </w:t>
+            </w:r>
+            <w:proofErr w:type="spellStart"/>
+            <w:r>
+              <w:rPr>
+                <w:sz w:val="16"/>
+                <w:szCs w:val="16"/>
+              </w:rPr>
+              <w:t>with</w:t>
+            </w:r>
+            <w:proofErr w:type="spellEnd"/>
+            <w:r>
+              <w:rPr>
+                <w:sz w:val="16"/>
+                <w:szCs w:val="16"/>
+              </w:rPr>
+              <w:t xml:space="preserve"> </w:t>
+            </w:r>
+            <w:proofErr w:type="spellStart"/>
+            <w:r>
+              <w:rPr>
+                <w:sz w:val="16"/>
+                <w:szCs w:val="16"/>
+              </w:rPr>
+              <w:t>toggle</w:t>
+            </w:r>
+            <w:proofErr w:type="spellEnd"/>
+            <w:r>
+              <w:rPr>
+                <w:sz w:val="16"/>
+                <w:szCs w:val="16"/>
+              </w:rPr>
+              <w:t xml:space="preserve"> </w:t>
+            </w:r>
+            <w:proofErr w:type="spellStart"/>
+            <w:r>
+              <w:rPr>
+                <w:sz w:val="16"/>
+                <w:szCs w:val="16"/>
+              </w:rPr>
+              <w:t>and</w:t>
+            </w:r>
+            <w:proofErr w:type="spellEnd"/>
+            <w:r>
+              <w:rPr>
+                <w:sz w:val="16"/>
+                <w:szCs w:val="16"/>
+              </w:rPr>
+              <w:t xml:space="preserve"> </w:t>
+            </w:r>
+            <w:proofErr w:type="spellStart"/>
+            <w:r>
+              <w:rPr>
+                <w:sz w:val="16"/>
+                <w:szCs w:val="16"/>
+              </w:rPr>
+              <w:t>multiplier</w:t>
+            </w:r>
+            <w:proofErr w:type="spellEnd"/>
+            <w:r>
+              <w:rPr>
+                <w:sz w:val="16"/>
+                <w:szCs w:val="16"/>
+              </w:rPr>
+              <w:t>.</w:t>
+            </w:r>
           </w:p>
         </w:tc>
       </w:tr>
@@ -4954,8 +5112,87 @@
             <w:r>
               <w:t xml:space="preserve"> comments</w:t>
             </w:r>
-            <w:bookmarkStart w:id="0" w:name="_GoBack"/>
-            <w:bookmarkEnd w:id="0"/>
+          </w:p>
+        </w:tc>
+        <w:tc>
+          <w:tcPr>
+            <w:tcW w:w="1952" w:type="dxa"/>
+            <w:shd w:val="clear" w:color="auto" w:fill="auto"/>
+            <w:tcMar>
+              <w:top w:w="100" w:type="dxa"/>
+              <w:left w:w="100" w:type="dxa"/>
+              <w:bottom w:w="100" w:type="dxa"/>
+              <w:right w:w="100" w:type="dxa"/>
+            </w:tcMar>
+          </w:tcPr>
+          <w:p>
+            <w:pPr>
+              <w:widowControl w:val="0"/>
+              <w:pBdr>
+                <w:top w:val="nil"/>
+                <w:left w:val="nil"/>
+                <w:bottom w:val="nil"/>
+                <w:right w:val="nil"/>
+                <w:between w:val="nil"/>
+              </w:pBdr>
+              <w:spacing w:line="240" w:lineRule="auto"/>
+            </w:pPr>
+          </w:p>
+        </w:tc>
+        <w:tc>
+          <w:tcPr>
+            <w:tcW w:w="2803" w:type="dxa"/>
+            <w:shd w:val="clear" w:color="auto" w:fill="auto"/>
+            <w:tcMar>
+              <w:top w:w="100" w:type="dxa"/>
+              <w:left w:w="100" w:type="dxa"/>
+              <w:bottom w:w="100" w:type="dxa"/>
+              <w:right w:w="100" w:type="dxa"/>
+            </w:tcMar>
+          </w:tcPr>
+          <w:p>
+            <w:pPr>
+              <w:widowControl w:val="0"/>
+              <w:pBdr>
+                <w:top w:val="nil"/>
+                <w:left w:val="nil"/>
+                <w:bottom w:val="nil"/>
+                <w:right w:val="nil"/>
+                <w:between w:val="nil"/>
+              </w:pBdr>
+              <w:spacing w:line="240" w:lineRule="auto"/>
+              <w:rPr>
+                <w:sz w:val="16"/>
+                <w:szCs w:val="16"/>
+              </w:rPr>
+            </w:pPr>
+          </w:p>
+        </w:tc>
+      </w:tr>
+      <w:tr>
+        <w:tc>
+          <w:tcPr>
+            <w:tcW w:w="4275" w:type="dxa"/>
+            <w:shd w:val="clear" w:color="auto" w:fill="auto"/>
+            <w:tcMar>
+              <w:top w:w="100" w:type="dxa"/>
+              <w:left w:w="100" w:type="dxa"/>
+              <w:bottom w:w="100" w:type="dxa"/>
+              <w:right w:w="100" w:type="dxa"/>
+            </w:tcMar>
+          </w:tcPr>
+          <w:p>
+            <w:pPr>
+              <w:widowControl w:val="0"/>
+              <w:pBdr>
+                <w:top w:val="nil"/>
+                <w:left w:val="nil"/>
+                <w:bottom w:val="nil"/>
+                <w:right w:val="nil"/>
+                <w:between w:val="nil"/>
+              </w:pBdr>
+              <w:spacing w:line="240" w:lineRule="auto"/>
+            </w:pPr>
           </w:p>
         </w:tc>
         <w:tc>
@@ -5015,9 +5252,10 @@
       </w:tr>
     </w:tbl>
     <w:p/>
-    <w:p/>
-    <w:p/>
-    <w:p/>
+    <w:p>
+      <w:bookmarkStart w:id="0" w:name="_GoBack"/>
+      <w:bookmarkEnd w:id="0"/>
+    </w:p>
     <w:sectPr>
       <w:pgSz w:w="11909" w:h="16834"/>
       <w:pgMar w:top="1440" w:right="1440" w:bottom="1440" w:left="1440" w:header="720" w:footer="720" w:gutter="0"/>
@@ -5581,6 +5819,23 @@
       </w:tblCellMar>
     </w:tblPr>
   </w:style>
+  <w:style w:type="paragraph" w:styleId="NormalWeb">
+    <w:name w:val="Normal (Web)"/>
+    <w:basedOn w:val="Normal"/>
+    <w:uiPriority w:val="99"/>
+    <w:semiHidden/>
+    <w:unhideWhenUsed/>
+    <w:rsid w:val="002C27D9"/>
+    <w:pPr>
+      <w:spacing w:before="100" w:beforeAutospacing="1" w:after="100" w:afterAutospacing="1" w:line="240" w:lineRule="auto"/>
+    </w:pPr>
+    <w:rPr>
+      <w:rFonts w:ascii="Times New Roman" w:eastAsia="Times New Roman" w:hAnsi="Times New Roman" w:cs="Times New Roman"/>
+      <w:sz w:val="24"/>
+      <w:szCs w:val="24"/>
+      <w:lang w:val="en-US"/>
+    </w:rPr>
+  </w:style>
 </w:styles>
 </file>
 

</xml_diff>

<commit_message>
Updated both apps to .Net 8.0. Admin, Client app custom messsage sending/recieving. Fixed title bar. Organized and commented Admin
</commit_message>
<xml_diff>
--- a/Changelog.docx
+++ b/Changelog.docx
@@ -1099,6 +1099,9 @@
               </w:pBdr>
               <w:spacing w:line="240" w:lineRule="auto"/>
             </w:pPr>
+            <w:r>
+              <w:t>V9 – 19.01.2025</w:t>
+            </w:r>
           </w:p>
         </w:tc>
         <w:tc>
@@ -1128,6 +1131,72 @@
                 <w:szCs w:val="16"/>
               </w:rPr>
             </w:pPr>
+            <w:proofErr w:type="spellStart"/>
+            <w:r>
+              <w:rPr>
+                <w:sz w:val="16"/>
+                <w:szCs w:val="16"/>
+              </w:rPr>
+              <w:t>Added</w:t>
+            </w:r>
+            <w:proofErr w:type="spellEnd"/>
+            <w:r>
+              <w:rPr>
+                <w:sz w:val="16"/>
+                <w:szCs w:val="16"/>
+              </w:rPr>
+              <w:t xml:space="preserve"> </w:t>
+            </w:r>
+            <w:proofErr w:type="spellStart"/>
+            <w:r>
+              <w:rPr>
+                <w:sz w:val="16"/>
+                <w:szCs w:val="16"/>
+              </w:rPr>
+              <w:t>along</w:t>
+            </w:r>
+            <w:proofErr w:type="spellEnd"/>
+            <w:r>
+              <w:rPr>
+                <w:sz w:val="16"/>
+                <w:szCs w:val="16"/>
+              </w:rPr>
+              <w:t xml:space="preserve"> </w:t>
+            </w:r>
+            <w:proofErr w:type="spellStart"/>
+            <w:r>
+              <w:rPr>
+                <w:sz w:val="16"/>
+                <w:szCs w:val="16"/>
+              </w:rPr>
+              <w:t>with</w:t>
+            </w:r>
+            <w:proofErr w:type="spellEnd"/>
+            <w:r>
+              <w:rPr>
+                <w:sz w:val="16"/>
+                <w:szCs w:val="16"/>
+              </w:rPr>
+              <w:t xml:space="preserve"> </w:t>
+            </w:r>
+            <w:proofErr w:type="spellStart"/>
+            <w:r>
+              <w:rPr>
+                <w:sz w:val="16"/>
+                <w:szCs w:val="16"/>
+              </w:rPr>
+              <w:t>update</w:t>
+            </w:r>
+            <w:proofErr w:type="spellEnd"/>
+            <w:r>
+              <w:rPr>
+                <w:sz w:val="16"/>
+                <w:szCs w:val="16"/>
+              </w:rPr>
+              <w:t xml:space="preserve"> to .Net 8.0</w:t>
+            </w:r>
+            <w:bookmarkStart w:id="0" w:name="_GoBack"/>
+            <w:bookmarkEnd w:id="0"/>
           </w:p>
         </w:tc>
       </w:tr>
@@ -5137,6 +5206,9 @@
               </w:pBdr>
               <w:spacing w:line="240" w:lineRule="auto"/>
             </w:pPr>
+            <w:r>
+              <w:t>V9 – 19.01.2025</w:t>
+            </w:r>
           </w:p>
         </w:tc>
         <w:tc>
@@ -5252,10 +5324,7 @@
       </w:tr>
     </w:tbl>
     <w:p/>
-    <w:p>
-      <w:bookmarkStart w:id="0" w:name="_GoBack"/>
-      <w:bookmarkEnd w:id="0"/>
-    </w:p>
+    <w:p/>
     <w:sectPr>
       <w:pgSz w:w="11909" w:h="16834"/>
       <w:pgMar w:top="1440" w:right="1440" w:bottom="1440" w:left="1440" w:header="720" w:footer="720" w:gutter="0"/>

</xml_diff>